<commit_message>
TTFBackuper V1.0.3    1.Solve a bug about get empty table or tables not have keyword --Id
</commit_message>
<xml_diff>
--- a/TTFBackuper_Env_Create.docx
+++ b/TTFBackuper_Env_Create.docx
@@ -12,7 +12,7 @@
     </w:p>
     <w:p>
       <w:pPr>
-        <w:pStyle w:val="style24"/>
+        <w:pStyle w:val="style25"/>
         <w:numPr>
           <w:ilvl w:val="0"/>
           <w:numId w:val="1"/>
@@ -28,7 +28,7 @@
     </w:p>
     <w:p>
       <w:pPr>
-        <w:pStyle w:val="style24"/>
+        <w:pStyle w:val="style25"/>
         <w:ind w:hanging="0" w:left="420" w:right="0"/>
       </w:pPr>
       <w:r>
@@ -50,7 +50,7 @@
     </w:p>
     <w:p>
       <w:pPr>
-        <w:pStyle w:val="style24"/>
+        <w:pStyle w:val="style25"/>
         <w:ind w:hanging="0" w:left="420" w:right="0"/>
       </w:pPr>
       <w:r>
@@ -84,7 +84,7 @@
     </w:p>
     <w:p>
       <w:pPr>
-        <w:pStyle w:val="style24"/>
+        <w:pStyle w:val="style25"/>
         <w:ind w:hanging="0" w:left="420" w:right="0"/>
       </w:pPr>
       <w:r>
@@ -134,7 +134,7 @@
     </w:p>
     <w:p>
       <w:pPr>
-        <w:pStyle w:val="style24"/>
+        <w:pStyle w:val="style25"/>
         <w:ind w:hanging="0" w:left="420" w:right="0"/>
       </w:pPr>
       <w:r>
@@ -143,7 +143,7 @@
     </w:p>
     <w:p>
       <w:pPr>
-        <w:pStyle w:val="style24"/>
+        <w:pStyle w:val="style25"/>
         <w:numPr>
           <w:ilvl w:val="0"/>
           <w:numId w:val="1"/>
@@ -159,7 +159,7 @@
     </w:p>
     <w:p>
       <w:pPr>
-        <w:pStyle w:val="style24"/>
+        <w:pStyle w:val="style25"/>
         <w:numPr>
           <w:ilvl w:val="0"/>
           <w:numId w:val="2"/>
@@ -227,7 +227,7 @@
     </w:p>
     <w:p>
       <w:pPr>
-        <w:pStyle w:val="style24"/>
+        <w:pStyle w:val="style25"/>
         <w:numPr>
           <w:ilvl w:val="0"/>
           <w:numId w:val="2"/>
@@ -244,7 +244,7 @@
     </w:p>
     <w:p>
       <w:pPr>
-        <w:pStyle w:val="style24"/>
+        <w:pStyle w:val="style25"/>
         <w:ind w:hanging="0" w:left="780" w:right="0"/>
       </w:pPr>
       <w:r>
@@ -254,7 +254,7 @@
     </w:p>
     <w:p>
       <w:pPr>
-        <w:pStyle w:val="style24"/>
+        <w:pStyle w:val="style25"/>
         <w:ind w:hanging="0" w:left="780" w:right="0"/>
       </w:pPr>
       <w:r>
@@ -264,7 +264,7 @@
     </w:p>
     <w:p>
       <w:pPr>
-        <w:pStyle w:val="style24"/>
+        <w:pStyle w:val="style25"/>
         <w:numPr>
           <w:ilvl w:val="0"/>
           <w:numId w:val="2"/>
@@ -291,7 +291,7 @@
     </w:p>
     <w:p>
       <w:pPr>
-        <w:pStyle w:val="style24"/>
+        <w:pStyle w:val="style25"/>
         <w:ind w:firstLine="420" w:left="780" w:right="0"/>
       </w:pPr>
       <w:r>
@@ -301,7 +301,7 @@
     </w:p>
     <w:p>
       <w:pPr>
-        <w:pStyle w:val="style24"/>
+        <w:pStyle w:val="style25"/>
         <w:ind w:firstLine="420" w:left="780" w:right="0"/>
       </w:pPr>
       <w:r>
@@ -311,7 +311,7 @@
     </w:p>
     <w:p>
       <w:pPr>
-        <w:pStyle w:val="style24"/>
+        <w:pStyle w:val="style25"/>
         <w:ind w:firstLine="420" w:left="780" w:right="0"/>
       </w:pPr>
       <w:r>
@@ -361,7 +361,7 @@
     </w:p>
     <w:p>
       <w:pPr>
-        <w:pStyle w:val="style24"/>
+        <w:pStyle w:val="style25"/>
         <w:ind w:firstLine="420" w:left="780" w:right="0"/>
       </w:pPr>
       <w:r>
@@ -383,7 +383,7 @@
     </w:p>
     <w:p>
       <w:pPr>
-        <w:pStyle w:val="style24"/>
+        <w:pStyle w:val="style25"/>
         <w:ind w:firstLine="420" w:left="780" w:right="0"/>
       </w:pPr>
       <w:r>
@@ -415,7 +415,7 @@
     </w:p>
     <w:p>
       <w:pPr>
-        <w:pStyle w:val="style24"/>
+        <w:pStyle w:val="style25"/>
         <w:ind w:firstLine="420" w:left="780" w:right="0"/>
       </w:pPr>
       <w:r>
@@ -435,7 +435,7 @@
     </w:p>
     <w:p>
       <w:pPr>
-        <w:pStyle w:val="style24"/>
+        <w:pStyle w:val="style25"/>
         <w:ind w:firstLine="420" w:left="780" w:right="0"/>
       </w:pPr>
       <w:r>
@@ -455,7 +455,7 @@
     </w:p>
     <w:p>
       <w:pPr>
-        <w:pStyle w:val="style24"/>
+        <w:pStyle w:val="style25"/>
         <w:ind w:firstLine="420" w:left="780" w:right="0"/>
       </w:pPr>
       <w:r>
@@ -487,7 +487,7 @@
     </w:p>
     <w:p>
       <w:pPr>
-        <w:pStyle w:val="style24"/>
+        <w:pStyle w:val="style25"/>
         <w:ind w:firstLine="420" w:left="780" w:right="0"/>
       </w:pPr>
       <w:r>
@@ -520,7 +520,7 @@
     </w:p>
     <w:p>
       <w:pPr>
-        <w:pStyle w:val="style24"/>
+        <w:pStyle w:val="style25"/>
         <w:ind w:firstLine="420" w:left="780" w:right="0"/>
       </w:pPr>
       <w:r>
@@ -540,7 +540,7 @@
     </w:p>
     <w:p>
       <w:pPr>
-        <w:pStyle w:val="style24"/>
+        <w:pStyle w:val="style25"/>
         <w:ind w:firstLine="420" w:left="780" w:right="0"/>
       </w:pPr>
       <w:r>
@@ -560,7 +560,7 @@
     </w:p>
     <w:p>
       <w:pPr>
-        <w:pStyle w:val="style24"/>
+        <w:pStyle w:val="style25"/>
         <w:ind w:firstLine="420" w:left="780" w:right="0"/>
       </w:pPr>
       <w:r>
@@ -593,7 +593,7 @@
     </w:p>
     <w:p>
       <w:pPr>
-        <w:pStyle w:val="style24"/>
+        <w:pStyle w:val="style25"/>
         <w:ind w:firstLine="420" w:left="780" w:right="0"/>
       </w:pPr>
       <w:r>
@@ -613,7 +613,7 @@
     </w:p>
     <w:p>
       <w:pPr>
-        <w:pStyle w:val="style24"/>
+        <w:pStyle w:val="style25"/>
         <w:ind w:firstLine="420" w:left="780" w:right="0"/>
       </w:pPr>
       <w:r>
@@ -633,7 +633,7 @@
     </w:p>
     <w:p>
       <w:pPr>
-        <w:pStyle w:val="style24"/>
+        <w:pStyle w:val="style25"/>
         <w:ind w:firstLine="420" w:left="780" w:right="0"/>
       </w:pPr>
       <w:r>
@@ -653,7 +653,7 @@
     </w:p>
     <w:p>
       <w:pPr>
-        <w:pStyle w:val="style24"/>
+        <w:pStyle w:val="style25"/>
         <w:ind w:firstLine="420" w:left="780" w:right="0"/>
       </w:pPr>
       <w:r>
@@ -673,7 +673,7 @@
     </w:p>
     <w:p>
       <w:pPr>
-        <w:pStyle w:val="style24"/>
+        <w:pStyle w:val="style25"/>
         <w:ind w:firstLine="420" w:left="780" w:right="0"/>
       </w:pPr>
       <w:r>
@@ -693,7 +693,7 @@
     </w:p>
     <w:p>
       <w:pPr>
-        <w:pStyle w:val="style24"/>
+        <w:pStyle w:val="style25"/>
         <w:ind w:firstLine="420" w:left="780" w:right="0"/>
       </w:pPr>
       <w:r>
@@ -731,7 +731,7 @@
     </w:p>
     <w:p>
       <w:pPr>
-        <w:pStyle w:val="style24"/>
+        <w:pStyle w:val="style25"/>
         <w:ind w:firstLine="420" w:left="780" w:right="0"/>
       </w:pPr>
       <w:r>
@@ -751,7 +751,7 @@
     </w:p>
     <w:p>
       <w:pPr>
-        <w:pStyle w:val="style24"/>
+        <w:pStyle w:val="style25"/>
         <w:ind w:firstLine="420" w:left="780" w:right="0"/>
       </w:pPr>
       <w:r>
@@ -771,7 +771,7 @@
     </w:p>
     <w:p>
       <w:pPr>
-        <w:pStyle w:val="style24"/>
+        <w:pStyle w:val="style25"/>
         <w:ind w:firstLine="420" w:left="780" w:right="0"/>
       </w:pPr>
       <w:r>
@@ -797,7 +797,7 @@
     </w:p>
     <w:p>
       <w:pPr>
-        <w:pStyle w:val="style24"/>
+        <w:pStyle w:val="style25"/>
         <w:ind w:firstLine="420" w:left="780" w:right="0"/>
       </w:pPr>
       <w:r>
@@ -817,7 +817,7 @@
     </w:p>
     <w:p>
       <w:pPr>
-        <w:pStyle w:val="style24"/>
+        <w:pStyle w:val="style25"/>
         <w:ind w:firstLine="420" w:left="780" w:right="0"/>
       </w:pPr>
       <w:r>
@@ -849,16 +849,16 @@
     </w:p>
     <w:p>
       <w:pPr>
-        <w:pStyle w:val="style24"/>
-        <w:ind w:firstLine="420" w:left="780" w:right="0"/>
-      </w:pPr>
-      <w:r>
-        <w:rPr/>
-      </w:r>
-    </w:p>
-    <w:p>
-      <w:pPr>
-        <w:pStyle w:val="style24"/>
+        <w:pStyle w:val="style25"/>
+        <w:ind w:firstLine="420" w:left="780" w:right="0"/>
+      </w:pPr>
+      <w:r>
+        <w:rPr/>
+      </w:r>
+    </w:p>
+    <w:p>
+      <w:pPr>
+        <w:pStyle w:val="style25"/>
         <w:ind w:firstLine="420" w:left="780" w:right="0"/>
       </w:pPr>
       <w:r>
@@ -884,7 +884,7 @@
     </w:p>
     <w:p>
       <w:pPr>
-        <w:pStyle w:val="style24"/>
+        <w:pStyle w:val="style25"/>
         <w:ind w:firstLine="420" w:left="780" w:right="0"/>
       </w:pPr>
       <w:r>
@@ -898,7 +898,7 @@
     </w:p>
     <w:p>
       <w:pPr>
-        <w:pStyle w:val="style24"/>
+        <w:pStyle w:val="style25"/>
         <w:ind w:firstLine="420" w:left="780" w:right="0"/>
       </w:pPr>
       <w:r>
@@ -912,7 +912,7 @@
     </w:p>
     <w:p>
       <w:pPr>
-        <w:pStyle w:val="style24"/>
+        <w:pStyle w:val="style25"/>
         <w:ind w:firstLine="420" w:left="780" w:right="0"/>
       </w:pPr>
       <w:r>
@@ -926,7 +926,7 @@
     </w:p>
     <w:p>
       <w:pPr>
-        <w:pStyle w:val="style24"/>
+        <w:pStyle w:val="style25"/>
         <w:ind w:firstLine="420" w:left="780" w:right="0"/>
       </w:pPr>
       <w:r>
@@ -940,7 +940,7 @@
     </w:p>
     <w:p>
       <w:pPr>
-        <w:pStyle w:val="style24"/>
+        <w:pStyle w:val="style25"/>
         <w:ind w:firstLine="420" w:left="780" w:right="0"/>
       </w:pPr>
       <w:r>
@@ -954,7 +954,7 @@
     </w:p>
     <w:p>
       <w:pPr>
-        <w:pStyle w:val="style24"/>
+        <w:pStyle w:val="style25"/>
         <w:ind w:firstLine="420" w:left="780" w:right="0"/>
       </w:pPr>
       <w:r>
@@ -968,7 +968,7 @@
     </w:p>
     <w:p>
       <w:pPr>
-        <w:pStyle w:val="style24"/>
+        <w:pStyle w:val="style25"/>
         <w:ind w:firstLine="420" w:left="780" w:right="0"/>
       </w:pPr>
       <w:r>
@@ -982,7 +982,7 @@
     </w:p>
     <w:p>
       <w:pPr>
-        <w:pStyle w:val="style24"/>
+        <w:pStyle w:val="style25"/>
         <w:ind w:firstLine="420" w:left="780" w:right="0"/>
       </w:pPr>
       <w:r>
@@ -996,7 +996,7 @@
     </w:p>
     <w:p>
       <w:pPr>
-        <w:pStyle w:val="style24"/>
+        <w:pStyle w:val="style25"/>
         <w:ind w:firstLine="420" w:left="780" w:right="0"/>
       </w:pPr>
       <w:r>
@@ -1010,7 +1010,7 @@
     </w:p>
     <w:p>
       <w:pPr>
-        <w:pStyle w:val="style24"/>
+        <w:pStyle w:val="style25"/>
         <w:ind w:firstLine="420" w:left="780" w:right="0"/>
       </w:pPr>
       <w:r>
@@ -1024,7 +1024,7 @@
     </w:p>
     <w:p>
       <w:pPr>
-        <w:pStyle w:val="style24"/>
+        <w:pStyle w:val="style25"/>
         <w:ind w:firstLine="420" w:left="780" w:right="0"/>
       </w:pPr>
       <w:r>
@@ -1038,7 +1038,7 @@
     </w:p>
     <w:p>
       <w:pPr>
-        <w:pStyle w:val="style24"/>
+        <w:pStyle w:val="style25"/>
         <w:ind w:firstLine="420" w:left="780" w:right="0"/>
       </w:pPr>
       <w:r>
@@ -1052,7 +1052,7 @@
     </w:p>
     <w:p>
       <w:pPr>
-        <w:pStyle w:val="style24"/>
+        <w:pStyle w:val="style25"/>
         <w:ind w:firstLine="420" w:left="780" w:right="0"/>
       </w:pPr>
       <w:r>
@@ -1066,7 +1066,7 @@
     </w:p>
     <w:p>
       <w:pPr>
-        <w:pStyle w:val="style24"/>
+        <w:pStyle w:val="style25"/>
         <w:ind w:firstLine="420" w:left="780" w:right="0"/>
       </w:pPr>
       <w:r>
@@ -1080,7 +1080,7 @@
     </w:p>
     <w:p>
       <w:pPr>
-        <w:pStyle w:val="style24"/>
+        <w:pStyle w:val="style25"/>
         <w:ind w:firstLine="420" w:left="780" w:right="0"/>
       </w:pPr>
       <w:r>
@@ -1094,7 +1094,7 @@
     </w:p>
     <w:p>
       <w:pPr>
-        <w:pStyle w:val="style24"/>
+        <w:pStyle w:val="style25"/>
         <w:ind w:firstLine="420" w:left="780" w:right="0"/>
       </w:pPr>
       <w:r>
@@ -1108,7 +1108,7 @@
     </w:p>
     <w:p>
       <w:pPr>
-        <w:pStyle w:val="style24"/>
+        <w:pStyle w:val="style25"/>
         <w:ind w:firstLine="420" w:left="780" w:right="0"/>
       </w:pPr>
       <w:r>
@@ -1122,7 +1122,7 @@
     </w:p>
     <w:p>
       <w:pPr>
-        <w:pStyle w:val="style24"/>
+        <w:pStyle w:val="style25"/>
         <w:ind w:hanging="0" w:left="780" w:right="0"/>
       </w:pPr>
       <w:r>
@@ -1132,7 +1132,7 @@
     </w:p>
     <w:p>
       <w:pPr>
-        <w:pStyle w:val="style24"/>
+        <w:pStyle w:val="style25"/>
         <w:numPr>
           <w:ilvl w:val="0"/>
           <w:numId w:val="2"/>
@@ -1145,7 +1145,7 @@
     </w:p>
     <w:p>
       <w:pPr>
-        <w:pStyle w:val="style24"/>
+        <w:pStyle w:val="style25"/>
         <w:ind w:hanging="0" w:left="780" w:right="0"/>
       </w:pPr>
       <w:r>
@@ -1187,7 +1187,7 @@
     </w:p>
     <w:p>
       <w:pPr>
-        <w:pStyle w:val="style24"/>
+        <w:pStyle w:val="style25"/>
         <w:ind w:hanging="0" w:left="780" w:right="0"/>
       </w:pPr>
       <w:r>
@@ -1207,7 +1207,7 @@
     </w:p>
     <w:p>
       <w:pPr>
-        <w:pStyle w:val="style24"/>
+        <w:pStyle w:val="style25"/>
         <w:ind w:hanging="0" w:left="780" w:right="0"/>
       </w:pPr>
       <w:r>
@@ -1216,16 +1216,32 @@
       </w:r>
       <w:r>
         <w:rPr/>
-        <w:t xml:space="preserve">( 3 ). </w:t>
+        <w:t xml:space="preserve">( 2 ). </w:t>
       </w:r>
       <w:r>
         <w:rPr/>
         <w:t>修改</w:t>
       </w:r>
-    </w:p>
-    <w:p>
-      <w:pPr>
-        <w:pStyle w:val="style24"/>
+      <w:r>
+        <w:rPr/>
+        <w:t>Check_Empty.sh</w:t>
+      </w:r>
+      <w:r>
+        <w:rPr/>
+        <w:t>中的</w:t>
+      </w:r>
+      <w:r>
+        <w:rPr/>
+        <w:t>databse</w:t>
+      </w:r>
+      <w:r>
+        <w:rPr/>
+        <w:t>路径</w:t>
+      </w:r>
+    </w:p>
+    <w:p>
+      <w:pPr>
+        <w:pStyle w:val="style25"/>
         <w:ind w:hanging="0" w:left="780" w:right="0"/>
       </w:pPr>
       <w:r>
@@ -1234,7 +1250,7 @@
       </w:r>
       <w:r>
         <w:rPr/>
-        <w:t xml:space="preserve">( 2 ).  </w:t>
+        <w:t xml:space="preserve">( 3 ).  </w:t>
       </w:r>
       <w:r>
         <w:rPr/>
@@ -1339,7 +1355,7 @@
     </w:p>
     <w:p>
       <w:pPr>
-        <w:pStyle w:val="style24"/>
+        <w:pStyle w:val="style25"/>
         <w:ind w:hanging="0" w:left="780" w:right="0"/>
       </w:pPr>
       <w:r>
@@ -1348,7 +1364,7 @@
     </w:p>
     <w:p>
       <w:pPr>
-        <w:pStyle w:val="style24"/>
+        <w:pStyle w:val="style25"/>
         <w:ind w:hanging="0" w:left="780" w:right="0"/>
       </w:pPr>
       <w:r>
@@ -1360,7 +1376,7 @@
     </w:p>
     <w:p>
       <w:pPr>
-        <w:pStyle w:val="style24"/>
+        <w:pStyle w:val="style25"/>
         <w:ind w:hanging="0" w:left="780" w:right="0"/>
       </w:pPr>
       <w:r>
@@ -1372,7 +1388,7 @@
     </w:p>
     <w:p>
       <w:pPr>
-        <w:pStyle w:val="style24"/>
+        <w:pStyle w:val="style25"/>
         <w:ind w:hanging="0" w:left="780" w:right="0"/>
       </w:pPr>
       <w:r>
@@ -1384,7 +1400,7 @@
     </w:p>
     <w:p>
       <w:pPr>
-        <w:pStyle w:val="style24"/>
+        <w:pStyle w:val="style25"/>
         <w:ind w:hanging="0" w:left="780" w:right="0"/>
       </w:pPr>
       <w:r>
@@ -1393,7 +1409,7 @@
     </w:p>
     <w:p>
       <w:pPr>
-        <w:pStyle w:val="style24"/>
+        <w:pStyle w:val="style25"/>
         <w:ind w:hanging="0" w:left="780" w:right="0"/>
       </w:pPr>
       <w:r>
@@ -1453,7 +1469,7 @@
     </w:p>
     <w:p>
       <w:pPr>
-        <w:pStyle w:val="style24"/>
+        <w:pStyle w:val="style25"/>
         <w:ind w:hanging="0" w:left="780" w:right="0"/>
       </w:pPr>
       <w:r>
@@ -1470,7 +1486,7 @@
     </w:p>
     <w:p>
       <w:pPr>
-        <w:pStyle w:val="style24"/>
+        <w:pStyle w:val="style25"/>
         <w:numPr>
           <w:ilvl w:val="0"/>
           <w:numId w:val="1"/>
@@ -1486,7 +1502,7 @@
     </w:p>
     <w:p>
       <w:pPr>
-        <w:pStyle w:val="style24"/>
+        <w:pStyle w:val="style25"/>
         <w:numPr>
           <w:ilvl w:val="0"/>
           <w:numId w:val="3"/>
@@ -1553,7 +1569,7 @@
     </w:p>
     <w:p>
       <w:pPr>
-        <w:pStyle w:val="style24"/>
+        <w:pStyle w:val="style25"/>
         <w:numPr>
           <w:ilvl w:val="0"/>
           <w:numId w:val="3"/>
@@ -1566,7 +1582,7 @@
     </w:p>
     <w:p>
       <w:pPr>
-        <w:pStyle w:val="style24"/>
+        <w:pStyle w:val="style25"/>
         <w:ind w:hanging="0" w:left="780" w:right="0"/>
       </w:pPr>
       <w:r>
@@ -1584,7 +1600,7 @@
     </w:p>
     <w:p>
       <w:pPr>
-        <w:pStyle w:val="style24"/>
+        <w:pStyle w:val="style25"/>
         <w:ind w:hanging="0" w:left="780" w:right="0"/>
       </w:pPr>
       <w:r>
@@ -1594,7 +1610,7 @@
     </w:p>
     <w:p>
       <w:pPr>
-        <w:pStyle w:val="style24"/>
+        <w:pStyle w:val="style25"/>
         <w:ind w:hanging="0" w:left="780" w:right="0"/>
       </w:pPr>
       <w:r>
@@ -1606,7 +1622,7 @@
     </w:p>
     <w:p>
       <w:pPr>
-        <w:pStyle w:val="style24"/>
+        <w:pStyle w:val="style25"/>
         <w:ind w:hanging="0" w:left="780" w:right="0"/>
       </w:pPr>
       <w:r>
@@ -1616,7 +1632,7 @@
     </w:p>
     <w:p>
       <w:pPr>
-        <w:pStyle w:val="style24"/>
+        <w:pStyle w:val="style25"/>
         <w:ind w:hanging="0" w:left="780" w:right="0"/>
       </w:pPr>
       <w:r>
@@ -1634,7 +1650,7 @@
     </w:p>
     <w:p>
       <w:pPr>
-        <w:pStyle w:val="style24"/>
+        <w:pStyle w:val="style25"/>
         <w:ind w:hanging="0" w:left="780" w:right="0"/>
       </w:pPr>
       <w:r>
@@ -1651,7 +1667,7 @@
     </w:p>
     <w:p>
       <w:pPr>
-        <w:pStyle w:val="style24"/>
+        <w:pStyle w:val="style25"/>
         <w:numPr>
           <w:ilvl w:val="0"/>
           <w:numId w:val="1"/>
@@ -1667,7 +1683,7 @@
     </w:p>
     <w:p>
       <w:pPr>
-        <w:pStyle w:val="style24"/>
+        <w:pStyle w:val="style25"/>
         <w:ind w:hanging="0" w:left="780" w:right="0"/>
       </w:pPr>
       <w:r>
@@ -1735,7 +1751,7 @@
     </w:p>
     <w:p>
       <w:pPr>
-        <w:pStyle w:val="style24"/>
+        <w:pStyle w:val="style25"/>
         <w:ind w:hanging="0" w:left="780" w:right="0"/>
       </w:pPr>
       <w:r>
@@ -1757,7 +1773,7 @@
       <w:pgNumType w:fmt="decimal"/>
       <w:formProt w:val="false"/>
       <w:textDirection w:val="lrTb"/>
-      <w:docGrid w:charSpace="12082" w:linePitch="312" w:type="lines"/>
+      <w:docGrid w:charSpace="18022" w:linePitch="312" w:type="lines"/>
     </w:sectPr>
   </w:body>
 </w:document>
@@ -2202,10 +2218,17 @@
       <w:b/>
     </w:rPr>
   </w:style>
-  <w:style w:styleId="style19" w:type="paragraph">
+  <w:style w:styleId="style19" w:type="character">
+    <w:name w:val="ListLabel 3"/>
+    <w:next w:val="style19"/>
+    <w:rPr>
+      <w:b/>
+    </w:rPr>
+  </w:style>
+  <w:style w:styleId="style20" w:type="paragraph">
     <w:name w:val="Heading"/>
     <w:basedOn w:val="style0"/>
-    <w:next w:val="style20"/>
+    <w:next w:val="style21"/>
     <w:pPr>
       <w:keepNext/>
       <w:spacing w:after="120" w:before="240"/>
@@ -2216,28 +2239,28 @@
       <w:szCs w:val="28"/>
     </w:rPr>
   </w:style>
-  <w:style w:styleId="style20" w:type="paragraph">
+  <w:style w:styleId="style21" w:type="paragraph">
     <w:name w:val="Text body"/>
     <w:basedOn w:val="style0"/>
-    <w:next w:val="style20"/>
+    <w:next w:val="style21"/>
     <w:pPr>
       <w:spacing w:after="120" w:before="0"/>
     </w:pPr>
     <w:rPr/>
   </w:style>
-  <w:style w:styleId="style21" w:type="paragraph">
+  <w:style w:styleId="style22" w:type="paragraph">
     <w:name w:val="List"/>
-    <w:basedOn w:val="style20"/>
-    <w:next w:val="style21"/>
+    <w:basedOn w:val="style21"/>
+    <w:next w:val="style22"/>
     <w:pPr/>
     <w:rPr>
       <w:rFonts w:cs="Lohit Hindi"/>
     </w:rPr>
   </w:style>
-  <w:style w:styleId="style22" w:type="paragraph">
+  <w:style w:styleId="style23" w:type="paragraph">
     <w:name w:val="Caption"/>
     <w:basedOn w:val="style0"/>
-    <w:next w:val="style22"/>
+    <w:next w:val="style23"/>
     <w:pPr>
       <w:suppressLineNumbers/>
       <w:spacing w:after="120" w:before="120"/>
@@ -2250,10 +2273,10 @@
       <w:szCs w:val="24"/>
     </w:rPr>
   </w:style>
-  <w:style w:styleId="style23" w:type="paragraph">
+  <w:style w:styleId="style24" w:type="paragraph">
     <w:name w:val="Index"/>
     <w:basedOn w:val="style0"/>
-    <w:next w:val="style23"/>
+    <w:next w:val="style24"/>
     <w:pPr>
       <w:suppressLineNumbers/>
     </w:pPr>
@@ -2261,10 +2284,10 @@
       <w:rFonts w:cs="Lohit Hindi"/>
     </w:rPr>
   </w:style>
-  <w:style w:styleId="style24" w:type="paragraph">
+  <w:style w:styleId="style25" w:type="paragraph">
     <w:name w:val="List Paragraph"/>
     <w:basedOn w:val="style0"/>
-    <w:next w:val="style24"/>
+    <w:next w:val="style25"/>
     <w:pPr>
       <w:ind w:firstLine="420" w:left="0" w:right="0"/>
     </w:pPr>

</xml_diff>